<commit_message>
Individuelle konklusioner fra Jeppe, Kristian, Lukas og Kristoffer korrekturlæst og indsat
</commit_message>
<xml_diff>
--- a/Rapport og projektdokumentation/Rapport/15) Opnåede erfaringer/Individuelle/Jeppe.docx
+++ b/Rapport og projektdokumentation/Rapport/15) Opnåede erfaringer/Individuelle/Jeppe.docx
@@ -1,42 +1,152 @@
 
 <file path=word/document.xml><?xml version="1.0" encoding="utf-8"?>
-<w:document xmlns:ve="http://schemas.openxmlformats.org/markup-compatibility/2006" xmlns:o="urn:schemas-microsoft-com:office:office" xmlns:r="http://schemas.openxmlformats.org/officeDocument/2006/relationships" xmlns:m="http://schemas.openxmlformats.org/officeDocument/2006/math" xmlns:v="urn:schemas-microsoft-com:vml" xmlns:wp="http://schemas.openxmlformats.org/drawingml/2006/wordprocessingDrawing" xmlns:w10="urn:schemas-microsoft-com:office:word" xmlns:w="http://schemas.openxmlformats.org/wordprocessingml/2006/main" xmlns:wne="http://schemas.microsoft.com/office/word/2006/wordml">
+<w:document xmlns:wpc="http://schemas.microsoft.com/office/word/2010/wordprocessingCanvas" xmlns:mc="http://schemas.openxmlformats.org/markup-compatibility/2006" xmlns:o="urn:schemas-microsoft-com:office:office" xmlns:r="http://schemas.openxmlformats.org/officeDocument/2006/relationships" xmlns:m="http://schemas.openxmlformats.org/officeDocument/2006/math" xmlns:v="urn:schemas-microsoft-com:vml" xmlns:wp14="http://schemas.microsoft.com/office/word/2010/wordprocessingDrawing" xmlns:wp="http://schemas.openxmlformats.org/drawingml/2006/wordprocessingDrawing" xmlns:w10="urn:schemas-microsoft-com:office:word" xmlns:w="http://schemas.openxmlformats.org/wordprocessingml/2006/main" xmlns:w14="http://schemas.microsoft.com/office/word/2010/wordml" xmlns:w15="http://schemas.microsoft.com/office/word/2012/wordml" xmlns:wpg="http://schemas.microsoft.com/office/word/2010/wordprocessingGroup" xmlns:wpi="http://schemas.microsoft.com/office/word/2010/wordprocessingInk" xmlns:wne="http://schemas.microsoft.com/office/word/2006/wordml" xmlns:wps="http://schemas.microsoft.com/office/word/2010/wordprocessingShape" mc:Ignorable="w14 w15 wp14">
   <w:body>
     <w:p>
       <w:r>
-        <w:t xml:space="preserve">For mig har den store udfordring i dette projekt været at tilpasse en </w:t>
-      </w:r>
-      <w:proofErr w:type="spellStart"/>
-      <w:r>
-        <w:t>skoleuge</w:t>
-      </w:r>
-      <w:proofErr w:type="spellEnd"/>
-      <w:r>
-        <w:t xml:space="preserve"> sideløbende med projektudviklingsmetoden </w:t>
-      </w:r>
-      <w:proofErr w:type="spellStart"/>
-      <w:r>
-        <w:t>Scrum</w:t>
-      </w:r>
-      <w:proofErr w:type="spellEnd"/>
-      <w:r>
-        <w:t xml:space="preserve">. </w:t>
-      </w:r>
-      <w:proofErr w:type="spellStart"/>
-      <w:r>
-        <w:t>Scrum</w:t>
-      </w:r>
-      <w:proofErr w:type="spellEnd"/>
-      <w:r>
-        <w:t xml:space="preserve"> har på mange måder været </w:t>
-      </w:r>
-      <w:proofErr w:type="spellStart"/>
-      <w:r>
-        <w:t>udbyttesrig</w:t>
-      </w:r>
-      <w:proofErr w:type="spellEnd"/>
-      <w:r>
-        <w:t xml:space="preserve"> for mig. Identificeringen og uddelegering af arbejdsopgaver, samt at hvert sprint havde et endeligt mål, effektiviserede samarbejdet og hjalp mig til at holde styr prioriteringen af SW og HW opgaverne. Der hvor det haltede for mig var fordybelsen i opgaverne, sprints på to til tre uger hvor skolearbejde var en del af hverdagen gjordet at projektopgaverne ofte føltes forvirrende og til tider frustrerende da man simpelthen havde mistet fokusset i udviklingsprocessen af projektet. Man skulle så at sige sætte sig ind i konteksten af opgaverne forfra hver gang. Min konklusion er at jeg skal have lavet et personligt værktøj der hurtigt og effektivt kan sætte mig ind i en udviklingsopgaves kontekst. Dette kunne være en metode hvor man på få linjer skitserede en analyse, fortolkning og perspektivering af opgaven som man læste hver gang før man begyndte, samt at holde en mere udførlig personlig log som holdte styr på hvor lang man var kommet i udviklingsprocessen. Alt i alt har dette udviklingsprojekt givet mig endnu et ingeniørfagligt løft som jeg vil bruge i mit fremtidige arbejde som ingeniør.</w:t>
+        <w:t>For mig</w:t>
+      </w:r>
+      <w:r>
+        <w:t>,</w:t>
+      </w:r>
+      <w:r>
+        <w:t xml:space="preserve"> har den store udfordring i dette projekt været at tilpasse en skoleuge sideløbende med </w:t>
+      </w:r>
+      <w:r>
+        <w:t>projektudviklingsmetoden Scrum.</w:t>
+      </w:r>
+    </w:p>
+    <w:p>
+      <w:r>
+        <w:t>Scrum har på mange måder været udbytterig for mig. Identificeringen og uddelegering af arbejdsopgaver, samt at hvert sprint havde et endeligt mål, effektiviserede samarbejdet</w:t>
+      </w:r>
+      <w:r>
+        <w:t>,</w:t>
+      </w:r>
+      <w:r>
+        <w:t xml:space="preserve"> og hjalp mig til at holde styr prioriteringen af SW</w:t>
+      </w:r>
+      <w:r>
+        <w:t>- og HW-opgaverne.</w:t>
+      </w:r>
+    </w:p>
+    <w:p>
+      <w:r>
+        <w:t>Der hvor det haltede for mig</w:t>
+      </w:r>
+      <w:r>
+        <w:t>,</w:t>
+      </w:r>
+      <w:r>
+        <w:t xml:space="preserve"> var </w:t>
+      </w:r>
+      <w:r>
+        <w:t xml:space="preserve">med </w:t>
+      </w:r>
+      <w:r>
+        <w:t>fordybelsen i opgave</w:t>
+      </w:r>
+      <w:r>
+        <w:t>rne. S</w:t>
+      </w:r>
+      <w:r>
+        <w:t>prints på to til tre uger</w:t>
+      </w:r>
+      <w:r>
+        <w:t>,</w:t>
+      </w:r>
+      <w:r>
+        <w:t xml:space="preserve"> hvor skolearbejde var en del af hverdagen</w:t>
+      </w:r>
+      <w:r>
+        <w:t>, gjorde</w:t>
+      </w:r>
+      <w:r>
+        <w:t xml:space="preserve"> at projektopgaverne ofte føltes forvirrende og til tider frustrerende</w:t>
+      </w:r>
+      <w:r>
+        <w:t>,</w:t>
+      </w:r>
+      <w:r>
+        <w:t xml:space="preserve"> da m</w:t>
+      </w:r>
+      <w:r>
+        <w:t>an simpelthen havde mistet foku</w:t>
+      </w:r>
+      <w:r>
+        <w:t>s</w:t>
+      </w:r>
+      <w:r>
+        <w:t>s</w:t>
+      </w:r>
+      <w:r>
+        <w:t>et i udviklingsprocessen af projektet. Man skulle</w:t>
+      </w:r>
+      <w:r>
+        <w:t>,</w:t>
+      </w:r>
+      <w:r>
+        <w:t xml:space="preserve"> så at sige</w:t>
+      </w:r>
+      <w:r>
+        <w:t>,</w:t>
+      </w:r>
+      <w:r>
+        <w:t xml:space="preserve"> sætte sig ind i konteksten</w:t>
+      </w:r>
+      <w:r>
+        <w:t xml:space="preserve"> af opgaverne forfra hver gang.</w:t>
+      </w:r>
+    </w:p>
+    <w:p>
+      <w:r>
+        <w:t>Min konklusion er</w:t>
+      </w:r>
+      <w:r>
+        <w:t>,</w:t>
+      </w:r>
+      <w:r>
+        <w:t xml:space="preserve"> at jeg skal have lavet et personligt værktøj</w:t>
+      </w:r>
+      <w:r>
+        <w:t>,</w:t>
+      </w:r>
+      <w:r>
+        <w:t xml:space="preserve"> der hurtigt og effektivt kan sætte mig ind i en udviklingsopgaves kontekst. Dette kunne være en metode</w:t>
+      </w:r>
+      <w:r>
+        <w:t>,</w:t>
+      </w:r>
+      <w:r>
+        <w:t xml:space="preserve"> hvor man på få linjer skitserede en analyse, fortolkning og perspektivering af opgaven som man læste hver gang før man begyndte, samt at holde en mere udførlig</w:t>
+      </w:r>
+      <w:r>
+        <w:t>,</w:t>
+      </w:r>
+      <w:r>
+        <w:t xml:space="preserve"> personlig log</w:t>
+      </w:r>
+      <w:r>
+        <w:t>,</w:t>
+      </w:r>
+      <w:r>
+        <w:t xml:space="preserve"> som holdte styr på hvor lang man va</w:t>
+      </w:r>
+      <w:r>
+        <w:t>r kommet i udviklingsprocessen.</w:t>
+      </w:r>
+    </w:p>
+    <w:p>
+      <w:r>
+        <w:t>Alt i alt har dette udviklingsprojekt givet mig endnu et ingeniørfagligt løft</w:t>
+      </w:r>
+      <w:r>
+        <w:t>,</w:t>
+      </w:r>
+      <w:bookmarkStart w:id="0" w:name="_GoBack"/>
+      <w:bookmarkEnd w:id="0"/>
+      <w:r>
+        <w:t xml:space="preserve"> som jeg vil bruge i mit fremtidige arbejde som ingeniør.</w:t>
       </w:r>
     </w:p>
     <w:p/>
@@ -51,7 +161,7 @@
 </file>
 
 <file path=word/styles.xml><?xml version="1.0" encoding="utf-8"?>
-<w:styles xmlns:r="http://schemas.openxmlformats.org/officeDocument/2006/relationships" xmlns:w="http://schemas.openxmlformats.org/wordprocessingml/2006/main">
+<w:styles xmlns:mc="http://schemas.openxmlformats.org/markup-compatibility/2006" xmlns:r="http://schemas.openxmlformats.org/officeDocument/2006/relationships" xmlns:w="http://schemas.openxmlformats.org/wordprocessingml/2006/main" xmlns:w14="http://schemas.microsoft.com/office/word/2010/wordml" xmlns:w15="http://schemas.microsoft.com/office/word/2012/wordml" mc:Ignorable="w14 w15">
   <w:docDefaults>
     <w:rPrDefault>
       <w:rPr>
@@ -67,144 +177,378 @@
       </w:pPr>
     </w:pPrDefault>
   </w:docDefaults>
-  <w:latentStyles w:defLockedState="0" w:defUIPriority="99" w:defSemiHidden="1" w:defUnhideWhenUsed="1" w:defQFormat="0" w:count="267">
-    <w:lsdException w:name="Normal" w:semiHidden="0" w:uiPriority="0" w:unhideWhenUsed="0" w:qFormat="1"/>
-    <w:lsdException w:name="heading 1" w:semiHidden="0" w:uiPriority="9" w:unhideWhenUsed="0" w:qFormat="1"/>
-    <w:lsdException w:name="heading 2" w:uiPriority="9" w:qFormat="1"/>
-    <w:lsdException w:name="heading 3" w:uiPriority="9" w:qFormat="1"/>
-    <w:lsdException w:name="heading 4" w:uiPriority="9" w:qFormat="1"/>
-    <w:lsdException w:name="heading 5" w:uiPriority="9" w:qFormat="1"/>
-    <w:lsdException w:name="heading 6" w:uiPriority="9" w:qFormat="1"/>
-    <w:lsdException w:name="heading 7" w:uiPriority="9" w:qFormat="1"/>
-    <w:lsdException w:name="heading 8" w:uiPriority="9" w:qFormat="1"/>
-    <w:lsdException w:name="heading 9" w:uiPriority="9" w:qFormat="1"/>
-    <w:lsdException w:name="toc 1" w:uiPriority="39"/>
-    <w:lsdException w:name="toc 2" w:uiPriority="39"/>
-    <w:lsdException w:name="toc 3" w:uiPriority="39"/>
-    <w:lsdException w:name="toc 4" w:uiPriority="39"/>
-    <w:lsdException w:name="toc 5" w:uiPriority="39"/>
-    <w:lsdException w:name="toc 6" w:uiPriority="39"/>
-    <w:lsdException w:name="toc 7" w:uiPriority="39"/>
-    <w:lsdException w:name="toc 8" w:uiPriority="39"/>
-    <w:lsdException w:name="toc 9" w:uiPriority="39"/>
-    <w:lsdException w:name="caption" w:uiPriority="35" w:qFormat="1"/>
-    <w:lsdException w:name="Title" w:semiHidden="0" w:uiPriority="10" w:unhideWhenUsed="0" w:qFormat="1"/>
-    <w:lsdException w:name="Default Paragraph Font" w:uiPriority="1"/>
-    <w:lsdException w:name="Subtitle" w:semiHidden="0" w:uiPriority="11" w:unhideWhenUsed="0" w:qFormat="1"/>
-    <w:lsdException w:name="Strong" w:semiHidden="0" w:uiPriority="22" w:unhideWhenUsed="0" w:qFormat="1"/>
-    <w:lsdException w:name="Emphasis" w:semiHidden="0" w:uiPriority="20" w:unhideWhenUsed="0" w:qFormat="1"/>
-    <w:lsdException w:name="Table Grid" w:semiHidden="0" w:uiPriority="59" w:unhideWhenUsed="0"/>
-    <w:lsdException w:name="Placeholder Text" w:unhideWhenUsed="0"/>
-    <w:lsdException w:name="No Spacing" w:semiHidden="0" w:uiPriority="1" w:unhideWhenUsed="0" w:qFormat="1"/>
-    <w:lsdException w:name="Light Shading" w:semiHidden="0" w:uiPriority="60" w:unhideWhenUsed="0"/>
-    <w:lsdException w:name="Light List" w:semiHidden="0" w:uiPriority="61" w:unhideWhenUsed="0"/>
-    <w:lsdException w:name="Light Grid" w:semiHidden="0" w:uiPriority="62" w:unhideWhenUsed="0"/>
-    <w:lsdException w:name="Medium Shading 1" w:semiHidden="0" w:uiPriority="63" w:unhideWhenUsed="0"/>
-    <w:lsdException w:name="Medium Shading 2" w:semiHidden="0" w:uiPriority="64" w:unhideWhenUsed="0"/>
-    <w:lsdException w:name="Medium List 1" w:semiHidden="0" w:uiPriority="65" w:unhideWhenUsed="0"/>
-    <w:lsdException w:name="Medium List 2" w:semiHidden="0" w:uiPriority="66" w:unhideWhenUsed="0"/>
-    <w:lsdException w:name="Medium Grid 1" w:semiHidden="0" w:uiPriority="67" w:unhideWhenUsed="0"/>
-    <w:lsdException w:name="Medium Grid 2" w:semiHidden="0" w:uiPriority="68" w:unhideWhenUsed="0"/>
-    <w:lsdException w:name="Medium Grid 3" w:semiHidden="0" w:uiPriority="69" w:unhideWhenUsed="0"/>
-    <w:lsdException w:name="Dark List" w:semiHidden="0" w:uiPriority="70" w:unhideWhenUsed="0"/>
-    <w:lsdException w:name="Colorful Shading" w:semiHidden="0" w:uiPriority="71" w:unhideWhenUsed="0"/>
-    <w:lsdException w:name="Colorful List" w:semiHidden="0" w:uiPriority="72" w:unhideWhenUsed="0"/>
-    <w:lsdException w:name="Colorful Grid" w:semiHidden="0" w:uiPriority="73" w:unhideWhenUsed="0"/>
-    <w:lsdException w:name="Light Shading Accent 1" w:semiHidden="0" w:uiPriority="60" w:unhideWhenUsed="0"/>
-    <w:lsdException w:name="Light List Accent 1" w:semiHidden="0" w:uiPriority="61" w:unhideWhenUsed="0"/>
-    <w:lsdException w:name="Light Grid Accent 1" w:semiHidden="0" w:uiPriority="62" w:unhideWhenUsed="0"/>
-    <w:lsdException w:name="Medium Shading 1 Accent 1" w:semiHidden="0" w:uiPriority="63" w:unhideWhenUsed="0"/>
-    <w:lsdException w:name="Medium Shading 2 Accent 1" w:semiHidden="0" w:uiPriority="64" w:unhideWhenUsed="0"/>
-    <w:lsdException w:name="Medium List 1 Accent 1" w:semiHidden="0" w:uiPriority="65" w:unhideWhenUsed="0"/>
-    <w:lsdException w:name="Revision" w:unhideWhenUsed="0"/>
-    <w:lsdException w:name="List Paragraph" w:semiHidden="0" w:uiPriority="34" w:unhideWhenUsed="0" w:qFormat="1"/>
-    <w:lsdException w:name="Quote" w:semiHidden="0" w:uiPriority="29" w:unhideWhenUsed="0" w:qFormat="1"/>
-    <w:lsdException w:name="Intense Quote" w:semiHidden="0" w:uiPriority="30" w:unhideWhenUsed="0" w:qFormat="1"/>
-    <w:lsdException w:name="Medium List 2 Accent 1" w:semiHidden="0" w:uiPriority="66" w:unhideWhenUsed="0"/>
-    <w:lsdException w:name="Medium Grid 1 Accent 1" w:semiHidden="0" w:uiPriority="67" w:unhideWhenUsed="0"/>
-    <w:lsdException w:name="Medium Grid 2 Accent 1" w:semiHidden="0" w:uiPriority="68" w:unhideWhenUsed="0"/>
-    <w:lsdException w:name="Medium Grid 3 Accent 1" w:semiHidden="0" w:uiPriority="69" w:unhideWhenUsed="0"/>
-    <w:lsdException w:name="Dark List Accent 1" w:semiHidden="0" w:uiPriority="70" w:unhideWhenUsed="0"/>
-    <w:lsdException w:name="Colorful Shading Accent 1" w:semiHidden="0" w:uiPriority="71" w:unhideWhenUsed="0"/>
-    <w:lsdException w:name="Colorful List Accent 1" w:semiHidden="0" w:uiPriority="72" w:unhideWhenUsed="0"/>
-    <w:lsdException w:name="Colorful Grid Accent 1" w:semiHidden="0" w:uiPriority="73" w:unhideWhenUsed="0"/>
-    <w:lsdException w:name="Light Shading Accent 2" w:semiHidden="0" w:uiPriority="60" w:unhideWhenUsed="0"/>
-    <w:lsdException w:name="Light List Accent 2" w:semiHidden="0" w:uiPriority="61" w:unhideWhenUsed="0"/>
-    <w:lsdException w:name="Light Grid Accent 2" w:semiHidden="0" w:uiPriority="62" w:unhideWhenUsed="0"/>
-    <w:lsdException w:name="Medium Shading 1 Accent 2" w:semiHidden="0" w:uiPriority="63" w:unhideWhenUsed="0"/>
-    <w:lsdException w:name="Medium Shading 2 Accent 2" w:semiHidden="0" w:uiPriority="64" w:unhideWhenUsed="0"/>
-    <w:lsdException w:name="Medium List 1 Accent 2" w:semiHidden="0" w:uiPriority="65" w:unhideWhenUsed="0"/>
-    <w:lsdException w:name="Medium List 2 Accent 2" w:semiHidden="0" w:uiPriority="66" w:unhideWhenUsed="0"/>
-    <w:lsdException w:name="Medium Grid 1 Accent 2" w:semiHidden="0" w:uiPriority="67" w:unhideWhenUsed="0"/>
-    <w:lsdException w:name="Medium Grid 2 Accent 2" w:semiHidden="0" w:uiPriority="68" w:unhideWhenUsed="0"/>
-    <w:lsdException w:name="Medium Grid 3 Accent 2" w:semiHidden="0" w:uiPriority="69" w:unhideWhenUsed="0"/>
-    <w:lsdException w:name="Dark List Accent 2" w:semiHidden="0" w:uiPriority="70" w:unhideWhenUsed="0"/>
-    <w:lsdException w:name="Colorful Shading Accent 2" w:semiHidden="0" w:uiPriority="71" w:unhideWhenUsed="0"/>
-    <w:lsdException w:name="Colorful List Accent 2" w:semiHidden="0" w:uiPriority="72" w:unhideWhenUsed="0"/>
-    <w:lsdException w:name="Colorful Grid Accent 2" w:semiHidden="0" w:uiPriority="73" w:unhideWhenUsed="0"/>
-    <w:lsdException w:name="Light Shading Accent 3" w:semiHidden="0" w:uiPriority="60" w:unhideWhenUsed="0"/>
-    <w:lsdException w:name="Light List Accent 3" w:semiHidden="0" w:uiPriority="61" w:unhideWhenUsed="0"/>
-    <w:lsdException w:name="Light Grid Accent 3" w:semiHidden="0" w:uiPriority="62" w:unhideWhenUsed="0"/>
-    <w:lsdException w:name="Medium Shading 1 Accent 3" w:semiHidden="0" w:uiPriority="63" w:unhideWhenUsed="0"/>
-    <w:lsdException w:name="Medium Shading 2 Accent 3" w:semiHidden="0" w:uiPriority="64" w:unhideWhenUsed="0"/>
-    <w:lsdException w:name="Medium List 1 Accent 3" w:semiHidden="0" w:uiPriority="65" w:unhideWhenUsed="0"/>
-    <w:lsdException w:name="Medium List 2 Accent 3" w:semiHidden="0" w:uiPriority="66" w:unhideWhenUsed="0"/>
-    <w:lsdException w:name="Medium Grid 1 Accent 3" w:semiHidden="0" w:uiPriority="67" w:unhideWhenUsed="0"/>
-    <w:lsdException w:name="Medium Grid 2 Accent 3" w:semiHidden="0" w:uiPriority="68" w:unhideWhenUsed="0"/>
-    <w:lsdException w:name="Medium Grid 3 Accent 3" w:semiHidden="0" w:uiPriority="69" w:unhideWhenUsed="0"/>
-    <w:lsdException w:name="Dark List Accent 3" w:semiHidden="0" w:uiPriority="70" w:unhideWhenUsed="0"/>
-    <w:lsdException w:name="Colorful Shading Accent 3" w:semiHidden="0" w:uiPriority="71" w:unhideWhenUsed="0"/>
-    <w:lsdException w:name="Colorful List Accent 3" w:semiHidden="0" w:uiPriority="72" w:unhideWhenUsed="0"/>
-    <w:lsdException w:name="Colorful Grid Accent 3" w:semiHidden="0" w:uiPriority="73" w:unhideWhenUsed="0"/>
-    <w:lsdException w:name="Light Shading Accent 4" w:semiHidden="0" w:uiPriority="60" w:unhideWhenUsed="0"/>
-    <w:lsdException w:name="Light List Accent 4" w:semiHidden="0" w:uiPriority="61" w:unhideWhenUsed="0"/>
-    <w:lsdException w:name="Light Grid Accent 4" w:semiHidden="0" w:uiPriority="62" w:unhideWhenUsed="0"/>
-    <w:lsdException w:name="Medium Shading 1 Accent 4" w:semiHidden="0" w:uiPriority="63" w:unhideWhenUsed="0"/>
-    <w:lsdException w:name="Medium Shading 2 Accent 4" w:semiHidden="0" w:uiPriority="64" w:unhideWhenUsed="0"/>
-    <w:lsdException w:name="Medium List 1 Accent 4" w:semiHidden="0" w:uiPriority="65" w:unhideWhenUsed="0"/>
-    <w:lsdException w:name="Medium List 2 Accent 4" w:semiHidden="0" w:uiPriority="66" w:unhideWhenUsed="0"/>
-    <w:lsdException w:name="Medium Grid 1 Accent 4" w:semiHidden="0" w:uiPriority="67" w:unhideWhenUsed="0"/>
-    <w:lsdException w:name="Medium Grid 2 Accent 4" w:semiHidden="0" w:uiPriority="68" w:unhideWhenUsed="0"/>
-    <w:lsdException w:name="Medium Grid 3 Accent 4" w:semiHidden="0" w:uiPriority="69" w:unhideWhenUsed="0"/>
-    <w:lsdException w:name="Dark List Accent 4" w:semiHidden="0" w:uiPriority="70" w:unhideWhenUsed="0"/>
-    <w:lsdException w:name="Colorful Shading Accent 4" w:semiHidden="0" w:uiPriority="71" w:unhideWhenUsed="0"/>
-    <w:lsdException w:name="Colorful List Accent 4" w:semiHidden="0" w:uiPriority="72" w:unhideWhenUsed="0"/>
-    <w:lsdException w:name="Colorful Grid Accent 4" w:semiHidden="0" w:uiPriority="73" w:unhideWhenUsed="0"/>
-    <w:lsdException w:name="Light Shading Accent 5" w:semiHidden="0" w:uiPriority="60" w:unhideWhenUsed="0"/>
-    <w:lsdException w:name="Light List Accent 5" w:semiHidden="0" w:uiPriority="61" w:unhideWhenUsed="0"/>
-    <w:lsdException w:name="Light Grid Accent 5" w:semiHidden="0" w:uiPriority="62" w:unhideWhenUsed="0"/>
-    <w:lsdException w:name="Medium Shading 1 Accent 5" w:semiHidden="0" w:uiPriority="63" w:unhideWhenUsed="0"/>
-    <w:lsdException w:name="Medium Shading 2 Accent 5" w:semiHidden="0" w:uiPriority="64" w:unhideWhenUsed="0"/>
-    <w:lsdException w:name="Medium List 1 Accent 5" w:semiHidden="0" w:uiPriority="65" w:unhideWhenUsed="0"/>
-    <w:lsdException w:name="Medium List 2 Accent 5" w:semiHidden="0" w:uiPriority="66" w:unhideWhenUsed="0"/>
-    <w:lsdException w:name="Medium Grid 1 Accent 5" w:semiHidden="0" w:uiPriority="67" w:unhideWhenUsed="0"/>
-    <w:lsdException w:name="Medium Grid 2 Accent 5" w:semiHidden="0" w:uiPriority="68" w:unhideWhenUsed="0"/>
-    <w:lsdException w:name="Medium Grid 3 Accent 5" w:semiHidden="0" w:uiPriority="69" w:unhideWhenUsed="0"/>
-    <w:lsdException w:name="Dark List Accent 5" w:semiHidden="0" w:uiPriority="70" w:unhideWhenUsed="0"/>
-    <w:lsdException w:name="Colorful Shading Accent 5" w:semiHidden="0" w:uiPriority="71" w:unhideWhenUsed="0"/>
-    <w:lsdException w:name="Colorful List Accent 5" w:semiHidden="0" w:uiPriority="72" w:unhideWhenUsed="0"/>
-    <w:lsdException w:name="Colorful Grid Accent 5" w:semiHidden="0" w:uiPriority="73" w:unhideWhenUsed="0"/>
-    <w:lsdException w:name="Light Shading Accent 6" w:semiHidden="0" w:uiPriority="60" w:unhideWhenUsed="0"/>
-    <w:lsdException w:name="Light List Accent 6" w:semiHidden="0" w:uiPriority="61" w:unhideWhenUsed="0"/>
-    <w:lsdException w:name="Light Grid Accent 6" w:semiHidden="0" w:uiPriority="62" w:unhideWhenUsed="0"/>
-    <w:lsdException w:name="Medium Shading 1 Accent 6" w:semiHidden="0" w:uiPriority="63" w:unhideWhenUsed="0"/>
-    <w:lsdException w:name="Medium Shading 2 Accent 6" w:semiHidden="0" w:uiPriority="64" w:unhideWhenUsed="0"/>
-    <w:lsdException w:name="Medium List 1 Accent 6" w:semiHidden="0" w:uiPriority="65" w:unhideWhenUsed="0"/>
-    <w:lsdException w:name="Medium List 2 Accent 6" w:semiHidden="0" w:uiPriority="66" w:unhideWhenUsed="0"/>
-    <w:lsdException w:name="Medium Grid 1 Accent 6" w:semiHidden="0" w:uiPriority="67" w:unhideWhenUsed="0"/>
-    <w:lsdException w:name="Medium Grid 2 Accent 6" w:semiHidden="0" w:uiPriority="68" w:unhideWhenUsed="0"/>
-    <w:lsdException w:name="Medium Grid 3 Accent 6" w:semiHidden="0" w:uiPriority="69" w:unhideWhenUsed="0"/>
-    <w:lsdException w:name="Dark List Accent 6" w:semiHidden="0" w:uiPriority="70" w:unhideWhenUsed="0"/>
-    <w:lsdException w:name="Colorful Shading Accent 6" w:semiHidden="0" w:uiPriority="71" w:unhideWhenUsed="0"/>
-    <w:lsdException w:name="Colorful List Accent 6" w:semiHidden="0" w:uiPriority="72" w:unhideWhenUsed="0"/>
-    <w:lsdException w:name="Colorful Grid Accent 6" w:semiHidden="0" w:uiPriority="73" w:unhideWhenUsed="0"/>
-    <w:lsdException w:name="Subtle Emphasis" w:semiHidden="0" w:uiPriority="19" w:unhideWhenUsed="0" w:qFormat="1"/>
-    <w:lsdException w:name="Intense Emphasis" w:semiHidden="0" w:uiPriority="21" w:unhideWhenUsed="0" w:qFormat="1"/>
-    <w:lsdException w:name="Subtle Reference" w:semiHidden="0" w:uiPriority="31" w:unhideWhenUsed="0" w:qFormat="1"/>
-    <w:lsdException w:name="Intense Reference" w:semiHidden="0" w:uiPriority="32" w:unhideWhenUsed="0" w:qFormat="1"/>
-    <w:lsdException w:name="Book Title" w:semiHidden="0" w:uiPriority="33" w:unhideWhenUsed="0" w:qFormat="1"/>
-    <w:lsdException w:name="Bibliography" w:uiPriority="37"/>
-    <w:lsdException w:name="TOC Heading" w:uiPriority="39" w:qFormat="1"/>
+  <w:latentStyles w:defLockedState="0" w:defUIPriority="99" w:defSemiHidden="0" w:defUnhideWhenUsed="0" w:defQFormat="0" w:count="371">
+    <w:lsdException w:name="Normal" w:uiPriority="0" w:qFormat="1"/>
+    <w:lsdException w:name="heading 1" w:uiPriority="9" w:qFormat="1"/>
+    <w:lsdException w:name="heading 2" w:semiHidden="1" w:uiPriority="9" w:unhideWhenUsed="1" w:qFormat="1"/>
+    <w:lsdException w:name="heading 3" w:semiHidden="1" w:uiPriority="9" w:unhideWhenUsed="1" w:qFormat="1"/>
+    <w:lsdException w:name="heading 4" w:semiHidden="1" w:uiPriority="9" w:unhideWhenUsed="1" w:qFormat="1"/>
+    <w:lsdException w:name="heading 5" w:semiHidden="1" w:uiPriority="9" w:unhideWhenUsed="1" w:qFormat="1"/>
+    <w:lsdException w:name="heading 6" w:semiHidden="1" w:uiPriority="9" w:unhideWhenUsed="1" w:qFormat="1"/>
+    <w:lsdException w:name="heading 7" w:semiHidden="1" w:uiPriority="9" w:unhideWhenUsed="1" w:qFormat="1"/>
+    <w:lsdException w:name="heading 8" w:semiHidden="1" w:uiPriority="9" w:unhideWhenUsed="1" w:qFormat="1"/>
+    <w:lsdException w:name="heading 9" w:semiHidden="1" w:uiPriority="9" w:unhideWhenUsed="1" w:qFormat="1"/>
+    <w:lsdException w:name="index 1" w:semiHidden="1" w:unhideWhenUsed="1"/>
+    <w:lsdException w:name="index 2" w:semiHidden="1" w:unhideWhenUsed="1"/>
+    <w:lsdException w:name="index 3" w:semiHidden="1" w:unhideWhenUsed="1"/>
+    <w:lsdException w:name="index 4" w:semiHidden="1" w:unhideWhenUsed="1"/>
+    <w:lsdException w:name="index 5" w:semiHidden="1" w:unhideWhenUsed="1"/>
+    <w:lsdException w:name="index 6" w:semiHidden="1" w:unhideWhenUsed="1"/>
+    <w:lsdException w:name="index 7" w:semiHidden="1" w:unhideWhenUsed="1"/>
+    <w:lsdException w:name="index 8" w:semiHidden="1" w:unhideWhenUsed="1"/>
+    <w:lsdException w:name="index 9" w:semiHidden="1" w:unhideWhenUsed="1"/>
+    <w:lsdException w:name="toc 1" w:semiHidden="1" w:uiPriority="39" w:unhideWhenUsed="1"/>
+    <w:lsdException w:name="toc 2" w:semiHidden="1" w:uiPriority="39" w:unhideWhenUsed="1"/>
+    <w:lsdException w:name="toc 3" w:semiHidden="1" w:uiPriority="39" w:unhideWhenUsed="1"/>
+    <w:lsdException w:name="toc 4" w:semiHidden="1" w:uiPriority="39" w:unhideWhenUsed="1"/>
+    <w:lsdException w:name="toc 5" w:semiHidden="1" w:uiPriority="39" w:unhideWhenUsed="1"/>
+    <w:lsdException w:name="toc 6" w:semiHidden="1" w:uiPriority="39" w:unhideWhenUsed="1"/>
+    <w:lsdException w:name="toc 7" w:semiHidden="1" w:uiPriority="39" w:unhideWhenUsed="1"/>
+    <w:lsdException w:name="toc 8" w:semiHidden="1" w:uiPriority="39" w:unhideWhenUsed="1"/>
+    <w:lsdException w:name="toc 9" w:semiHidden="1" w:uiPriority="39" w:unhideWhenUsed="1"/>
+    <w:lsdException w:name="Normal Indent" w:semiHidden="1" w:unhideWhenUsed="1"/>
+    <w:lsdException w:name="footnote text" w:semiHidden="1" w:unhideWhenUsed="1"/>
+    <w:lsdException w:name="annotation text" w:semiHidden="1" w:unhideWhenUsed="1"/>
+    <w:lsdException w:name="header" w:semiHidden="1" w:unhideWhenUsed="1"/>
+    <w:lsdException w:name="footer" w:semiHidden="1" w:unhideWhenUsed="1"/>
+    <w:lsdException w:name="index heading" w:semiHidden="1" w:unhideWhenUsed="1"/>
+    <w:lsdException w:name="caption" w:semiHidden="1" w:uiPriority="35" w:unhideWhenUsed="1" w:qFormat="1"/>
+    <w:lsdException w:name="table of figures" w:semiHidden="1" w:unhideWhenUsed="1"/>
+    <w:lsdException w:name="envelope address" w:semiHidden="1" w:unhideWhenUsed="1"/>
+    <w:lsdException w:name="envelope return" w:semiHidden="1" w:unhideWhenUsed="1"/>
+    <w:lsdException w:name="footnote reference" w:semiHidden="1" w:unhideWhenUsed="1"/>
+    <w:lsdException w:name="annotation reference" w:semiHidden="1" w:unhideWhenUsed="1"/>
+    <w:lsdException w:name="line number" w:semiHidden="1" w:unhideWhenUsed="1"/>
+    <w:lsdException w:name="page number" w:semiHidden="1" w:unhideWhenUsed="1"/>
+    <w:lsdException w:name="endnote reference" w:semiHidden="1" w:unhideWhenUsed="1"/>
+    <w:lsdException w:name="endnote text" w:semiHidden="1" w:unhideWhenUsed="1"/>
+    <w:lsdException w:name="table of authorities" w:semiHidden="1" w:unhideWhenUsed="1"/>
+    <w:lsdException w:name="macro" w:semiHidden="1" w:unhideWhenUsed="1"/>
+    <w:lsdException w:name="toa heading" w:semiHidden="1" w:unhideWhenUsed="1"/>
+    <w:lsdException w:name="List" w:semiHidden="1" w:unhideWhenUsed="1"/>
+    <w:lsdException w:name="List Bullet" w:semiHidden="1" w:unhideWhenUsed="1"/>
+    <w:lsdException w:name="List Number" w:semiHidden="1" w:unhideWhenUsed="1"/>
+    <w:lsdException w:name="List 2" w:semiHidden="1" w:unhideWhenUsed="1"/>
+    <w:lsdException w:name="List 3" w:semiHidden="1" w:unhideWhenUsed="1"/>
+    <w:lsdException w:name="List 4" w:semiHidden="1" w:unhideWhenUsed="1"/>
+    <w:lsdException w:name="List 5" w:semiHidden="1" w:unhideWhenUsed="1"/>
+    <w:lsdException w:name="List Bullet 2" w:semiHidden="1" w:unhideWhenUsed="1"/>
+    <w:lsdException w:name="List Bullet 3" w:semiHidden="1" w:unhideWhenUsed="1"/>
+    <w:lsdException w:name="List Bullet 4" w:semiHidden="1" w:unhideWhenUsed="1"/>
+    <w:lsdException w:name="List Bullet 5" w:semiHidden="1" w:unhideWhenUsed="1"/>
+    <w:lsdException w:name="List Number 2" w:semiHidden="1" w:unhideWhenUsed="1"/>
+    <w:lsdException w:name="List Number 3" w:semiHidden="1" w:unhideWhenUsed="1"/>
+    <w:lsdException w:name="List Number 4" w:semiHidden="1" w:unhideWhenUsed="1"/>
+    <w:lsdException w:name="List Number 5" w:semiHidden="1" w:unhideWhenUsed="1"/>
+    <w:lsdException w:name="Title" w:uiPriority="10" w:qFormat="1"/>
+    <w:lsdException w:name="Closing" w:semiHidden="1" w:unhideWhenUsed="1"/>
+    <w:lsdException w:name="Signature" w:semiHidden="1" w:unhideWhenUsed="1"/>
+    <w:lsdException w:name="Default Paragraph Font" w:semiHidden="1" w:uiPriority="1" w:unhideWhenUsed="1"/>
+    <w:lsdException w:name="Body Text" w:semiHidden="1" w:unhideWhenUsed="1"/>
+    <w:lsdException w:name="Body Text Indent" w:semiHidden="1" w:unhideWhenUsed="1"/>
+    <w:lsdException w:name="List Continue" w:semiHidden="1" w:unhideWhenUsed="1"/>
+    <w:lsdException w:name="List Continue 2" w:semiHidden="1" w:unhideWhenUsed="1"/>
+    <w:lsdException w:name="List Continue 3" w:semiHidden="1" w:unhideWhenUsed="1"/>
+    <w:lsdException w:name="List Continue 4" w:semiHidden="1" w:unhideWhenUsed="1"/>
+    <w:lsdException w:name="List Continue 5" w:semiHidden="1" w:unhideWhenUsed="1"/>
+    <w:lsdException w:name="Message Header" w:semiHidden="1" w:unhideWhenUsed="1"/>
+    <w:lsdException w:name="Subtitle" w:uiPriority="11" w:qFormat="1"/>
+    <w:lsdException w:name="Salutation" w:semiHidden="1" w:unhideWhenUsed="1"/>
+    <w:lsdException w:name="Date" w:semiHidden="1" w:unhideWhenUsed="1"/>
+    <w:lsdException w:name="Body Text First Indent" w:semiHidden="1" w:unhideWhenUsed="1"/>
+    <w:lsdException w:name="Body Text First Indent 2" w:semiHidden="1" w:unhideWhenUsed="1"/>
+    <w:lsdException w:name="Note Heading" w:semiHidden="1" w:unhideWhenUsed="1"/>
+    <w:lsdException w:name="Body Text 2" w:semiHidden="1" w:unhideWhenUsed="1"/>
+    <w:lsdException w:name="Body Text 3" w:semiHidden="1" w:unhideWhenUsed="1"/>
+    <w:lsdException w:name="Body Text Indent 2" w:semiHidden="1" w:unhideWhenUsed="1"/>
+    <w:lsdException w:name="Body Text Indent 3" w:semiHidden="1" w:unhideWhenUsed="1"/>
+    <w:lsdException w:name="Block Text" w:semiHidden="1" w:unhideWhenUsed="1"/>
+    <w:lsdException w:name="Hyperlink" w:semiHidden="1" w:unhideWhenUsed="1"/>
+    <w:lsdException w:name="FollowedHyperlink" w:semiHidden="1" w:unhideWhenUsed="1"/>
+    <w:lsdException w:name="Strong" w:uiPriority="22" w:qFormat="1"/>
+    <w:lsdException w:name="Emphasis" w:uiPriority="20" w:qFormat="1"/>
+    <w:lsdException w:name="Document Map" w:semiHidden="1" w:unhideWhenUsed="1"/>
+    <w:lsdException w:name="Plain Text" w:semiHidden="1" w:unhideWhenUsed="1"/>
+    <w:lsdException w:name="E-mail Signature" w:semiHidden="1" w:unhideWhenUsed="1"/>
+    <w:lsdException w:name="HTML Top of Form" w:semiHidden="1" w:unhideWhenUsed="1"/>
+    <w:lsdException w:name="HTML Bottom of Form" w:semiHidden="1" w:unhideWhenUsed="1"/>
+    <w:lsdException w:name="Normal (Web)" w:semiHidden="1" w:unhideWhenUsed="1"/>
+    <w:lsdException w:name="HTML Acronym" w:semiHidden="1" w:unhideWhenUsed="1"/>
+    <w:lsdException w:name="HTML Address" w:semiHidden="1" w:unhideWhenUsed="1"/>
+    <w:lsdException w:name="HTML Cite" w:semiHidden="1" w:unhideWhenUsed="1"/>
+    <w:lsdException w:name="HTML Code" w:semiHidden="1" w:unhideWhenUsed="1"/>
+    <w:lsdException w:name="HTML Definition" w:semiHidden="1" w:unhideWhenUsed="1"/>
+    <w:lsdException w:name="HTML Keyboard" w:semiHidden="1" w:unhideWhenUsed="1"/>
+    <w:lsdException w:name="HTML Preformatted" w:semiHidden="1" w:unhideWhenUsed="1"/>
+    <w:lsdException w:name="HTML Sample" w:semiHidden="1" w:unhideWhenUsed="1"/>
+    <w:lsdException w:name="HTML Typewriter" w:semiHidden="1" w:unhideWhenUsed="1"/>
+    <w:lsdException w:name="HTML Variable" w:semiHidden="1" w:unhideWhenUsed="1"/>
+    <w:lsdException w:name="Normal Table" w:semiHidden="1" w:unhideWhenUsed="1"/>
+    <w:lsdException w:name="annotation subject" w:semiHidden="1" w:unhideWhenUsed="1"/>
+    <w:lsdException w:name="No List" w:semiHidden="1" w:unhideWhenUsed="1"/>
+    <w:lsdException w:name="Outline List 1" w:semiHidden="1" w:unhideWhenUsed="1"/>
+    <w:lsdException w:name="Outline List 2" w:semiHidden="1" w:unhideWhenUsed="1"/>
+    <w:lsdException w:name="Outline List 3" w:semiHidden="1" w:unhideWhenUsed="1"/>
+    <w:lsdException w:name="Table Simple 1" w:semiHidden="1" w:unhideWhenUsed="1"/>
+    <w:lsdException w:name="Table Simple 2" w:semiHidden="1" w:unhideWhenUsed="1"/>
+    <w:lsdException w:name="Table Simple 3" w:semiHidden="1" w:unhideWhenUsed="1"/>
+    <w:lsdException w:name="Table Classic 1" w:semiHidden="1" w:unhideWhenUsed="1"/>
+    <w:lsdException w:name="Table Classic 2" w:semiHidden="1" w:unhideWhenUsed="1"/>
+    <w:lsdException w:name="Table Classic 3" w:semiHidden="1" w:unhideWhenUsed="1"/>
+    <w:lsdException w:name="Table Classic 4" w:semiHidden="1" w:unhideWhenUsed="1"/>
+    <w:lsdException w:name="Table Colorful 1" w:semiHidden="1" w:unhideWhenUsed="1"/>
+    <w:lsdException w:name="Table Colorful 2" w:semiHidden="1" w:unhideWhenUsed="1"/>
+    <w:lsdException w:name="Table Colorful 3" w:semiHidden="1" w:unhideWhenUsed="1"/>
+    <w:lsdException w:name="Table Columns 1" w:semiHidden="1" w:unhideWhenUsed="1"/>
+    <w:lsdException w:name="Table Columns 2" w:semiHidden="1" w:unhideWhenUsed="1"/>
+    <w:lsdException w:name="Table Columns 3" w:semiHidden="1" w:unhideWhenUsed="1"/>
+    <w:lsdException w:name="Table Columns 4" w:semiHidden="1" w:unhideWhenUsed="1"/>
+    <w:lsdException w:name="Table Columns 5" w:semiHidden="1" w:unhideWhenUsed="1"/>
+    <w:lsdException w:name="Table Grid 1" w:semiHidden="1" w:unhideWhenUsed="1"/>
+    <w:lsdException w:name="Table Grid 2" w:semiHidden="1" w:unhideWhenUsed="1"/>
+    <w:lsdException w:name="Table Grid 3" w:semiHidden="1" w:unhideWhenUsed="1"/>
+    <w:lsdException w:name="Table Grid 4" w:semiHidden="1" w:unhideWhenUsed="1"/>
+    <w:lsdException w:name="Table Grid 5" w:semiHidden="1" w:unhideWhenUsed="1"/>
+    <w:lsdException w:name="Table Grid 6" w:semiHidden="1" w:unhideWhenUsed="1"/>
+    <w:lsdException w:name="Table Grid 7" w:semiHidden="1" w:unhideWhenUsed="1"/>
+    <w:lsdException w:name="Table Grid 8" w:semiHidden="1" w:unhideWhenUsed="1"/>
+    <w:lsdException w:name="Table List 1" w:semiHidden="1" w:unhideWhenUsed="1"/>
+    <w:lsdException w:name="Table List 2" w:semiHidden="1" w:unhideWhenUsed="1"/>
+    <w:lsdException w:name="Table List 3" w:semiHidden="1" w:unhideWhenUsed="1"/>
+    <w:lsdException w:name="Table List 4" w:semiHidden="1" w:unhideWhenUsed="1"/>
+    <w:lsdException w:name="Table List 5" w:semiHidden="1" w:unhideWhenUsed="1"/>
+    <w:lsdException w:name="Table List 6" w:semiHidden="1" w:unhideWhenUsed="1"/>
+    <w:lsdException w:name="Table List 7" w:semiHidden="1" w:unhideWhenUsed="1"/>
+    <w:lsdException w:name="Table List 8" w:semiHidden="1" w:unhideWhenUsed="1"/>
+    <w:lsdException w:name="Table 3D effects 1" w:semiHidden="1" w:unhideWhenUsed="1"/>
+    <w:lsdException w:name="Table 3D effects 2" w:semiHidden="1" w:unhideWhenUsed="1"/>
+    <w:lsdException w:name="Table 3D effects 3" w:semiHidden="1" w:unhideWhenUsed="1"/>
+    <w:lsdException w:name="Table Contemporary" w:semiHidden="1" w:unhideWhenUsed="1"/>
+    <w:lsdException w:name="Table Elegant" w:semiHidden="1" w:unhideWhenUsed="1"/>
+    <w:lsdException w:name="Table Professional" w:semiHidden="1" w:unhideWhenUsed="1"/>
+    <w:lsdException w:name="Table Subtle 1" w:semiHidden="1" w:unhideWhenUsed="1"/>
+    <w:lsdException w:name="Table Subtle 2" w:semiHidden="1" w:unhideWhenUsed="1"/>
+    <w:lsdException w:name="Table Web 1" w:semiHidden="1" w:unhideWhenUsed="1"/>
+    <w:lsdException w:name="Table Web 2" w:semiHidden="1" w:unhideWhenUsed="1"/>
+    <w:lsdException w:name="Table Web 3" w:semiHidden="1" w:unhideWhenUsed="1"/>
+    <w:lsdException w:name="Balloon Text" w:semiHidden="1" w:unhideWhenUsed="1"/>
+    <w:lsdException w:name="Table Grid" w:uiPriority="59"/>
+    <w:lsdException w:name="Table Theme" w:semiHidden="1" w:unhideWhenUsed="1"/>
+    <w:lsdException w:name="Placeholder Text" w:semiHidden="1"/>
+    <w:lsdException w:name="No Spacing" w:uiPriority="1" w:qFormat="1"/>
+    <w:lsdException w:name="Light Shading" w:uiPriority="60"/>
+    <w:lsdException w:name="Light List" w:uiPriority="61"/>
+    <w:lsdException w:name="Light Grid" w:uiPriority="62"/>
+    <w:lsdException w:name="Medium Shading 1" w:uiPriority="63"/>
+    <w:lsdException w:name="Medium Shading 2" w:uiPriority="64"/>
+    <w:lsdException w:name="Medium List 1" w:uiPriority="65"/>
+    <w:lsdException w:name="Medium List 2" w:uiPriority="66"/>
+    <w:lsdException w:name="Medium Grid 1" w:uiPriority="67"/>
+    <w:lsdException w:name="Medium Grid 2" w:uiPriority="68"/>
+    <w:lsdException w:name="Medium Grid 3" w:uiPriority="69"/>
+    <w:lsdException w:name="Dark List" w:uiPriority="70"/>
+    <w:lsdException w:name="Colorful Shading" w:uiPriority="71"/>
+    <w:lsdException w:name="Colorful List" w:uiPriority="72"/>
+    <w:lsdException w:name="Colorful Grid" w:uiPriority="73"/>
+    <w:lsdException w:name="Light Shading Accent 1" w:uiPriority="60"/>
+    <w:lsdException w:name="Light List Accent 1" w:uiPriority="61"/>
+    <w:lsdException w:name="Light Grid Accent 1" w:uiPriority="62"/>
+    <w:lsdException w:name="Medium Shading 1 Accent 1" w:uiPriority="63"/>
+    <w:lsdException w:name="Medium Shading 2 Accent 1" w:uiPriority="64"/>
+    <w:lsdException w:name="Medium List 1 Accent 1" w:uiPriority="65"/>
+    <w:lsdException w:name="Revision" w:semiHidden="1"/>
+    <w:lsdException w:name="List Paragraph" w:uiPriority="34" w:qFormat="1"/>
+    <w:lsdException w:name="Quote" w:uiPriority="29" w:qFormat="1"/>
+    <w:lsdException w:name="Intense Quote" w:uiPriority="30" w:qFormat="1"/>
+    <w:lsdException w:name="Medium List 2 Accent 1" w:uiPriority="66"/>
+    <w:lsdException w:name="Medium Grid 1 Accent 1" w:uiPriority="67"/>
+    <w:lsdException w:name="Medium Grid 2 Accent 1" w:uiPriority="68"/>
+    <w:lsdException w:name="Medium Grid 3 Accent 1" w:uiPriority="69"/>
+    <w:lsdException w:name="Dark List Accent 1" w:uiPriority="70"/>
+    <w:lsdException w:name="Colorful Shading Accent 1" w:uiPriority="71"/>
+    <w:lsdException w:name="Colorful List Accent 1" w:uiPriority="72"/>
+    <w:lsdException w:name="Colorful Grid Accent 1" w:uiPriority="73"/>
+    <w:lsdException w:name="Light Shading Accent 2" w:uiPriority="60"/>
+    <w:lsdException w:name="Light List Accent 2" w:uiPriority="61"/>
+    <w:lsdException w:name="Light Grid Accent 2" w:uiPriority="62"/>
+    <w:lsdException w:name="Medium Shading 1 Accent 2" w:uiPriority="63"/>
+    <w:lsdException w:name="Medium Shading 2 Accent 2" w:uiPriority="64"/>
+    <w:lsdException w:name="Medium List 1 Accent 2" w:uiPriority="65"/>
+    <w:lsdException w:name="Medium List 2 Accent 2" w:uiPriority="66"/>
+    <w:lsdException w:name="Medium Grid 1 Accent 2" w:uiPriority="67"/>
+    <w:lsdException w:name="Medium Grid 2 Accent 2" w:uiPriority="68"/>
+    <w:lsdException w:name="Medium Grid 3 Accent 2" w:uiPriority="69"/>
+    <w:lsdException w:name="Dark List Accent 2" w:uiPriority="70"/>
+    <w:lsdException w:name="Colorful Shading Accent 2" w:uiPriority="71"/>
+    <w:lsdException w:name="Colorful List Accent 2" w:uiPriority="72"/>
+    <w:lsdException w:name="Colorful Grid Accent 2" w:uiPriority="73"/>
+    <w:lsdException w:name="Light Shading Accent 3" w:uiPriority="60"/>
+    <w:lsdException w:name="Light List Accent 3" w:uiPriority="61"/>
+    <w:lsdException w:name="Light Grid Accent 3" w:uiPriority="62"/>
+    <w:lsdException w:name="Medium Shading 1 Accent 3" w:uiPriority="63"/>
+    <w:lsdException w:name="Medium Shading 2 Accent 3" w:uiPriority="64"/>
+    <w:lsdException w:name="Medium List 1 Accent 3" w:uiPriority="65"/>
+    <w:lsdException w:name="Medium List 2 Accent 3" w:uiPriority="66"/>
+    <w:lsdException w:name="Medium Grid 1 Accent 3" w:uiPriority="67"/>
+    <w:lsdException w:name="Medium Grid 2 Accent 3" w:uiPriority="68"/>
+    <w:lsdException w:name="Medium Grid 3 Accent 3" w:uiPriority="69"/>
+    <w:lsdException w:name="Dark List Accent 3" w:uiPriority="70"/>
+    <w:lsdException w:name="Colorful Shading Accent 3" w:uiPriority="71"/>
+    <w:lsdException w:name="Colorful List Accent 3" w:uiPriority="72"/>
+    <w:lsdException w:name="Colorful Grid Accent 3" w:uiPriority="73"/>
+    <w:lsdException w:name="Light Shading Accent 4" w:uiPriority="60"/>
+    <w:lsdException w:name="Light List Accent 4" w:uiPriority="61"/>
+    <w:lsdException w:name="Light Grid Accent 4" w:uiPriority="62"/>
+    <w:lsdException w:name="Medium Shading 1 Accent 4" w:uiPriority="63"/>
+    <w:lsdException w:name="Medium Shading 2 Accent 4" w:uiPriority="64"/>
+    <w:lsdException w:name="Medium List 1 Accent 4" w:uiPriority="65"/>
+    <w:lsdException w:name="Medium List 2 Accent 4" w:uiPriority="66"/>
+    <w:lsdException w:name="Medium Grid 1 Accent 4" w:uiPriority="67"/>
+    <w:lsdException w:name="Medium Grid 2 Accent 4" w:uiPriority="68"/>
+    <w:lsdException w:name="Medium Grid 3 Accent 4" w:uiPriority="69"/>
+    <w:lsdException w:name="Dark List Accent 4" w:uiPriority="70"/>
+    <w:lsdException w:name="Colorful Shading Accent 4" w:uiPriority="71"/>
+    <w:lsdException w:name="Colorful List Accent 4" w:uiPriority="72"/>
+    <w:lsdException w:name="Colorful Grid Accent 4" w:uiPriority="73"/>
+    <w:lsdException w:name="Light Shading Accent 5" w:uiPriority="60"/>
+    <w:lsdException w:name="Light List Accent 5" w:uiPriority="61"/>
+    <w:lsdException w:name="Light Grid Accent 5" w:uiPriority="62"/>
+    <w:lsdException w:name="Medium Shading 1 Accent 5" w:uiPriority="63"/>
+    <w:lsdException w:name="Medium Shading 2 Accent 5" w:uiPriority="64"/>
+    <w:lsdException w:name="Medium List 1 Accent 5" w:uiPriority="65"/>
+    <w:lsdException w:name="Medium List 2 Accent 5" w:uiPriority="66"/>
+    <w:lsdException w:name="Medium Grid 1 Accent 5" w:uiPriority="67"/>
+    <w:lsdException w:name="Medium Grid 2 Accent 5" w:uiPriority="68"/>
+    <w:lsdException w:name="Medium Grid 3 Accent 5" w:uiPriority="69"/>
+    <w:lsdException w:name="Dark List Accent 5" w:uiPriority="70"/>
+    <w:lsdException w:name="Colorful Shading Accent 5" w:uiPriority="71"/>
+    <w:lsdException w:name="Colorful List Accent 5" w:uiPriority="72"/>
+    <w:lsdException w:name="Colorful Grid Accent 5" w:uiPriority="73"/>
+    <w:lsdException w:name="Light Shading Accent 6" w:uiPriority="60"/>
+    <w:lsdException w:name="Light List Accent 6" w:uiPriority="61"/>
+    <w:lsdException w:name="Light Grid Accent 6" w:uiPriority="62"/>
+    <w:lsdException w:name="Medium Shading 1 Accent 6" w:uiPriority="63"/>
+    <w:lsdException w:name="Medium Shading 2 Accent 6" w:uiPriority="64"/>
+    <w:lsdException w:name="Medium List 1 Accent 6" w:uiPriority="65"/>
+    <w:lsdException w:name="Medium List 2 Accent 6" w:uiPriority="66"/>
+    <w:lsdException w:name="Medium Grid 1 Accent 6" w:uiPriority="67"/>
+    <w:lsdException w:name="Medium Grid 2 Accent 6" w:uiPriority="68"/>
+    <w:lsdException w:name="Medium Grid 3 Accent 6" w:uiPriority="69"/>
+    <w:lsdException w:name="Dark List Accent 6" w:uiPriority="70"/>
+    <w:lsdException w:name="Colorful Shading Accent 6" w:uiPriority="71"/>
+    <w:lsdException w:name="Colorful List Accent 6" w:uiPriority="72"/>
+    <w:lsdException w:name="Colorful Grid Accent 6" w:uiPriority="73"/>
+    <w:lsdException w:name="Subtle Emphasis" w:uiPriority="19" w:qFormat="1"/>
+    <w:lsdException w:name="Intense Emphasis" w:uiPriority="21" w:qFormat="1"/>
+    <w:lsdException w:name="Subtle Reference" w:uiPriority="31" w:qFormat="1"/>
+    <w:lsdException w:name="Intense Reference" w:uiPriority="32" w:qFormat="1"/>
+    <w:lsdException w:name="Book Title" w:uiPriority="33" w:qFormat="1"/>
+    <w:lsdException w:name="Bibliography" w:semiHidden="1" w:uiPriority="37" w:unhideWhenUsed="1"/>
+    <w:lsdException w:name="TOC Heading" w:semiHidden="1" w:uiPriority="39" w:unhideWhenUsed="1" w:qFormat="1"/>
+    <w:lsdException w:name="Plain Table 1" w:uiPriority="41"/>
+    <w:lsdException w:name="Plain Table 2" w:uiPriority="42"/>
+    <w:lsdException w:name="Plain Table 3" w:uiPriority="43"/>
+    <w:lsdException w:name="Plain Table 4" w:uiPriority="44"/>
+    <w:lsdException w:name="Plain Table 5" w:uiPriority="45"/>
+    <w:lsdException w:name="Grid Table Light" w:uiPriority="40"/>
+    <w:lsdException w:name="Grid Table 1 Light" w:uiPriority="46"/>
+    <w:lsdException w:name="Grid Table 2" w:uiPriority="47"/>
+    <w:lsdException w:name="Grid Table 3" w:uiPriority="48"/>
+    <w:lsdException w:name="Grid Table 4" w:uiPriority="49"/>
+    <w:lsdException w:name="Grid Table 5 Dark" w:uiPriority="50"/>
+    <w:lsdException w:name="Grid Table 6 Colorful" w:uiPriority="51"/>
+    <w:lsdException w:name="Grid Table 7 Colorful" w:uiPriority="52"/>
+    <w:lsdException w:name="Grid Table 1 Light Accent 1" w:uiPriority="46"/>
+    <w:lsdException w:name="Grid Table 2 Accent 1" w:uiPriority="47"/>
+    <w:lsdException w:name="Grid Table 3 Accent 1" w:uiPriority="48"/>
+    <w:lsdException w:name="Grid Table 4 Accent 1" w:uiPriority="49"/>
+    <w:lsdException w:name="Grid Table 5 Dark Accent 1" w:uiPriority="50"/>
+    <w:lsdException w:name="Grid Table 6 Colorful Accent 1" w:uiPriority="51"/>
+    <w:lsdException w:name="Grid Table 7 Colorful Accent 1" w:uiPriority="52"/>
+    <w:lsdException w:name="Grid Table 1 Light Accent 2" w:uiPriority="46"/>
+    <w:lsdException w:name="Grid Table 2 Accent 2" w:uiPriority="47"/>
+    <w:lsdException w:name="Grid Table 3 Accent 2" w:uiPriority="48"/>
+    <w:lsdException w:name="Grid Table 4 Accent 2" w:uiPriority="49"/>
+    <w:lsdException w:name="Grid Table 5 Dark Accent 2" w:uiPriority="50"/>
+    <w:lsdException w:name="Grid Table 6 Colorful Accent 2" w:uiPriority="51"/>
+    <w:lsdException w:name="Grid Table 7 Colorful Accent 2" w:uiPriority="52"/>
+    <w:lsdException w:name="Grid Table 1 Light Accent 3" w:uiPriority="46"/>
+    <w:lsdException w:name="Grid Table 2 Accent 3" w:uiPriority="47"/>
+    <w:lsdException w:name="Grid Table 3 Accent 3" w:uiPriority="48"/>
+    <w:lsdException w:name="Grid Table 4 Accent 3" w:uiPriority="49"/>
+    <w:lsdException w:name="Grid Table 5 Dark Accent 3" w:uiPriority="50"/>
+    <w:lsdException w:name="Grid Table 6 Colorful Accent 3" w:uiPriority="51"/>
+    <w:lsdException w:name="Grid Table 7 Colorful Accent 3" w:uiPriority="52"/>
+    <w:lsdException w:name="Grid Table 1 Light Accent 4" w:uiPriority="46"/>
+    <w:lsdException w:name="Grid Table 2 Accent 4" w:uiPriority="47"/>
+    <w:lsdException w:name="Grid Table 3 Accent 4" w:uiPriority="48"/>
+    <w:lsdException w:name="Grid Table 4 Accent 4" w:uiPriority="49"/>
+    <w:lsdException w:name="Grid Table 5 Dark Accent 4" w:uiPriority="50"/>
+    <w:lsdException w:name="Grid Table 6 Colorful Accent 4" w:uiPriority="51"/>
+    <w:lsdException w:name="Grid Table 7 Colorful Accent 4" w:uiPriority="52"/>
+    <w:lsdException w:name="Grid Table 1 Light Accent 5" w:uiPriority="46"/>
+    <w:lsdException w:name="Grid Table 2 Accent 5" w:uiPriority="47"/>
+    <w:lsdException w:name="Grid Table 3 Accent 5" w:uiPriority="48"/>
+    <w:lsdException w:name="Grid Table 4 Accent 5" w:uiPriority="49"/>
+    <w:lsdException w:name="Grid Table 5 Dark Accent 5" w:uiPriority="50"/>
+    <w:lsdException w:name="Grid Table 6 Colorful Accent 5" w:uiPriority="51"/>
+    <w:lsdException w:name="Grid Table 7 Colorful Accent 5" w:uiPriority="52"/>
+    <w:lsdException w:name="Grid Table 1 Light Accent 6" w:uiPriority="46"/>
+    <w:lsdException w:name="Grid Table 2 Accent 6" w:uiPriority="47"/>
+    <w:lsdException w:name="Grid Table 3 Accent 6" w:uiPriority="48"/>
+    <w:lsdException w:name="Grid Table 4 Accent 6" w:uiPriority="49"/>
+    <w:lsdException w:name="Grid Table 5 Dark Accent 6" w:uiPriority="50"/>
+    <w:lsdException w:name="Grid Table 6 Colorful Accent 6" w:uiPriority="51"/>
+    <w:lsdException w:name="Grid Table 7 Colorful Accent 6" w:uiPriority="52"/>
+    <w:lsdException w:name="List Table 1 Light" w:uiPriority="46"/>
+    <w:lsdException w:name="List Table 2" w:uiPriority="47"/>
+    <w:lsdException w:name="List Table 3" w:uiPriority="48"/>
+    <w:lsdException w:name="List Table 4" w:uiPriority="49"/>
+    <w:lsdException w:name="List Table 5 Dark" w:uiPriority="50"/>
+    <w:lsdException w:name="List Table 6 Colorful" w:uiPriority="51"/>
+    <w:lsdException w:name="List Table 7 Colorful" w:uiPriority="52"/>
+    <w:lsdException w:name="List Table 1 Light Accent 1" w:uiPriority="46"/>
+    <w:lsdException w:name="List Table 2 Accent 1" w:uiPriority="47"/>
+    <w:lsdException w:name="List Table 3 Accent 1" w:uiPriority="48"/>
+    <w:lsdException w:name="List Table 4 Accent 1" w:uiPriority="49"/>
+    <w:lsdException w:name="List Table 5 Dark Accent 1" w:uiPriority="50"/>
+    <w:lsdException w:name="List Table 6 Colorful Accent 1" w:uiPriority="51"/>
+    <w:lsdException w:name="List Table 7 Colorful Accent 1" w:uiPriority="52"/>
+    <w:lsdException w:name="List Table 1 Light Accent 2" w:uiPriority="46"/>
+    <w:lsdException w:name="List Table 2 Accent 2" w:uiPriority="47"/>
+    <w:lsdException w:name="List Table 3 Accent 2" w:uiPriority="48"/>
+    <w:lsdException w:name="List Table 4 Accent 2" w:uiPriority="49"/>
+    <w:lsdException w:name="List Table 5 Dark Accent 2" w:uiPriority="50"/>
+    <w:lsdException w:name="List Table 6 Colorful Accent 2" w:uiPriority="51"/>
+    <w:lsdException w:name="List Table 7 Colorful Accent 2" w:uiPriority="52"/>
+    <w:lsdException w:name="List Table 1 Light Accent 3" w:uiPriority="46"/>
+    <w:lsdException w:name="List Table 2 Accent 3" w:uiPriority="47"/>
+    <w:lsdException w:name="List Table 3 Accent 3" w:uiPriority="48"/>
+    <w:lsdException w:name="List Table 4 Accent 3" w:uiPriority="49"/>
+    <w:lsdException w:name="List Table 5 Dark Accent 3" w:uiPriority="50"/>
+    <w:lsdException w:name="List Table 6 Colorful Accent 3" w:uiPriority="51"/>
+    <w:lsdException w:name="List Table 7 Colorful Accent 3" w:uiPriority="52"/>
+    <w:lsdException w:name="List Table 1 Light Accent 4" w:uiPriority="46"/>
+    <w:lsdException w:name="List Table 2 Accent 4" w:uiPriority="47"/>
+    <w:lsdException w:name="List Table 3 Accent 4" w:uiPriority="48"/>
+    <w:lsdException w:name="List Table 4 Accent 4" w:uiPriority="49"/>
+    <w:lsdException w:name="List Table 5 Dark Accent 4" w:uiPriority="50"/>
+    <w:lsdException w:name="List Table 6 Colorful Accent 4" w:uiPriority="51"/>
+    <w:lsdException w:name="List Table 7 Colorful Accent 4" w:uiPriority="52"/>
+    <w:lsdException w:name="List Table 1 Light Accent 5" w:uiPriority="46"/>
+    <w:lsdException w:name="List Table 2 Accent 5" w:uiPriority="47"/>
+    <w:lsdException w:name="List Table 3 Accent 5" w:uiPriority="48"/>
+    <w:lsdException w:name="List Table 4 Accent 5" w:uiPriority="49"/>
+    <w:lsdException w:name="List Table 5 Dark Accent 5" w:uiPriority="50"/>
+    <w:lsdException w:name="List Table 6 Colorful Accent 5" w:uiPriority="51"/>
+    <w:lsdException w:name="List Table 7 Colorful Accent 5" w:uiPriority="52"/>
+    <w:lsdException w:name="List Table 1 Light Accent 6" w:uiPriority="46"/>
+    <w:lsdException w:name="List Table 2 Accent 6" w:uiPriority="47"/>
+    <w:lsdException w:name="List Table 3 Accent 6" w:uiPriority="48"/>
+    <w:lsdException w:name="List Table 4 Accent 6" w:uiPriority="49"/>
+    <w:lsdException w:name="List Table 5 Dark Accent 6" w:uiPriority="50"/>
+    <w:lsdException w:name="List Table 6 Colorful Accent 6" w:uiPriority="51"/>
+    <w:lsdException w:name="List Table 7 Colorful Accent 6" w:uiPriority="52"/>
   </w:latentStyles>
   <w:style w:type="paragraph" w:default="1" w:styleId="Normal">
     <w:name w:val="Normal"/>
@@ -222,7 +566,6 @@
     <w:uiPriority w:val="99"/>
     <w:semiHidden/>
     <w:unhideWhenUsed/>
-    <w:qFormat/>
     <w:tblPr>
       <w:tblInd w:w="0" w:type="dxa"/>
       <w:tblCellMar>

</xml_diff>